<commit_message>
Write on electric flux
</commit_message>
<xml_diff>
--- a/year1/second-semester/physics.docx
+++ b/year1/second-semester/physics.docx
@@ -627,22 +627,1093 @@
         <w:rPr>
           <w:rFonts w:ascii="Purisa" w:hAnsi="Purisa"/>
         </w:rPr>
-        <w:t>Making some changes to this note</w:t>
-      </w:r>
-    </w:p>
-    <w:p>
-      <w:pPr>
-        <w:pStyle w:val="Normal"/>
-        <w:bidi w:val="0"/>
-        <w:jc w:val="left"/>
-        <w:rPr>
-          <w:rFonts w:ascii="Purisa" w:hAnsi="Purisa"/>
-        </w:rPr>
-      </w:pPr>
-      <w:r>
-        <w:rPr>
-          <w:rFonts w:ascii="Purisa" w:hAnsi="Purisa"/>
-        </w:rPr>
+        <w:t>Electric Flux</w:t>
+      </w:r>
+    </w:p>
+    <w:p>
+      <w:pPr>
+        <w:pStyle w:val="Normal"/>
+        <w:bidi w:val="0"/>
+        <w:jc w:val="left"/>
+        <w:rPr>
+          <w:rFonts w:ascii="Purisa" w:hAnsi="Purisa"/>
+        </w:rPr>
+      </w:pPr>
+      <w:r>
+        <w:rPr>
+          <w:rFonts w:ascii="Purisa" w:hAnsi="Purisa"/>
+        </w:rPr>
+        <w:t>It is the number of electric lines that possess through a surface per unit area</w:t>
+      </w:r>
+    </w:p>
+    <w:p>
+      <w:pPr>
+        <w:pStyle w:val="Normal"/>
+        <w:bidi w:val="0"/>
+        <w:jc w:val="left"/>
+        <w:rPr>
+          <w:rFonts w:ascii="Purisa" w:hAnsi="Purisa"/>
+        </w:rPr>
+      </w:pPr>
+      <w:r>
+        <w:rPr>
+          <w:rFonts w:ascii="Purisa" w:hAnsi="Purisa"/>
+        </w:rPr>
+      </w:r>
+    </w:p>
+    <w:p>
+      <w:pPr>
+        <w:pStyle w:val="Normal"/>
+        <w:bidi w:val="0"/>
+        <w:jc w:val="left"/>
+        <w:rPr>
+          <w:rFonts w:ascii="Purisa" w:hAnsi="Purisa"/>
+        </w:rPr>
+      </w:pPr>
+      <w:r>
+        <w:rPr>
+          <w:rFonts w:ascii="Purisa" w:hAnsi="Purisa"/>
+        </w:rPr>
+        <w:t>d rsub E = E.A</w:t>
+      </w:r>
+    </w:p>
+    <w:p>
+      <w:pPr>
+        <w:pStyle w:val="Normal"/>
+        <w:bidi w:val="0"/>
+        <w:jc w:val="left"/>
+        <w:rPr>
+          <w:rFonts w:ascii="Purisa" w:hAnsi="Purisa"/>
+        </w:rPr>
+      </w:pPr>
+      <w:r>
+        <w:rPr>
+          <w:rFonts w:ascii="Purisa" w:hAnsi="Purisa"/>
+        </w:rPr>
+        <w:t>d rsub E = |E||A|cos %theta</w:t>
+      </w:r>
+    </w:p>
+    <w:p>
+      <w:pPr>
+        <w:pStyle w:val="Normal"/>
+        <w:bidi w:val="0"/>
+        <w:jc w:val="left"/>
+        <w:rPr>
+          <w:rFonts w:ascii="Purisa" w:hAnsi="Purisa"/>
+        </w:rPr>
+      </w:pPr>
+      <w:r>
+        <w:rPr>
+          <w:rFonts w:ascii="Purisa" w:hAnsi="Purisa"/>
+        </w:rPr>
+        <w:t>where %theta is the angle between the electric force and the normal to the surface</w:t>
+      </w:r>
+    </w:p>
+    <w:p>
+      <w:pPr>
+        <w:pStyle w:val="Normal"/>
+        <w:bidi w:val="0"/>
+        <w:jc w:val="left"/>
+        <w:rPr>
+          <w:rFonts w:ascii="Purisa" w:hAnsi="Purisa"/>
+        </w:rPr>
+      </w:pPr>
+      <w:r>
+        <w:rPr>
+          <w:rFonts w:ascii="Purisa" w:hAnsi="Purisa"/>
+        </w:rPr>
+        <w:t>E =&gt; Electric force</w:t>
+      </w:r>
+    </w:p>
+    <w:p>
+      <w:pPr>
+        <w:pStyle w:val="Normal"/>
+        <w:bidi w:val="0"/>
+        <w:jc w:val="left"/>
+        <w:rPr>
+          <w:rFonts w:ascii="Purisa" w:hAnsi="Purisa"/>
+        </w:rPr>
+      </w:pPr>
+      <w:r>
+        <w:rPr>
+          <w:rFonts w:ascii="Purisa" w:hAnsi="Purisa"/>
+        </w:rPr>
+        <w:t>A =&gt; Surface Area</w:t>
+      </w:r>
+    </w:p>
+    <w:p>
+      <w:pPr>
+        <w:pStyle w:val="Normal"/>
+        <w:bidi w:val="0"/>
+        <w:jc w:val="left"/>
+        <w:rPr>
+          <w:rFonts w:ascii="Purisa" w:hAnsi="Purisa"/>
+        </w:rPr>
+      </w:pPr>
+      <w:r>
+        <w:rPr>
+          <w:rFonts w:ascii="Purisa" w:hAnsi="Purisa"/>
+        </w:rPr>
+        <w:t>d rsub E =&gt; Electric flux</w:t>
+      </w:r>
+    </w:p>
+    <w:p>
+      <w:pPr>
+        <w:pStyle w:val="Normal"/>
+        <w:bidi w:val="0"/>
+        <w:jc w:val="left"/>
+        <w:rPr>
+          <w:rFonts w:ascii="Purisa" w:hAnsi="Purisa"/>
+        </w:rPr>
+      </w:pPr>
+      <w:r>
+        <w:rPr>
+          <w:rFonts w:ascii="Purisa" w:hAnsi="Purisa"/>
+        </w:rPr>
+      </w:r>
+    </w:p>
+    <w:p>
+      <w:pPr>
+        <w:pStyle w:val="Normal"/>
+        <w:bidi w:val="0"/>
+        <w:jc w:val="left"/>
+        <w:rPr>
+          <w:rFonts w:ascii="Purisa" w:hAnsi="Purisa"/>
+        </w:rPr>
+      </w:pPr>
+      <w:r>
+        <w:rPr>
+          <w:rFonts w:ascii="Purisa" w:hAnsi="Purisa"/>
+        </w:rPr>
+        <w:t>GAUSS’ LAW</w:t>
+      </w:r>
+    </w:p>
+    <w:p>
+      <w:pPr>
+        <w:pStyle w:val="Normal"/>
+        <w:bidi w:val="0"/>
+        <w:jc w:val="left"/>
+        <w:rPr>
+          <w:rFonts w:ascii="Purisa" w:hAnsi="Purisa"/>
+        </w:rPr>
+      </w:pPr>
+      <w:r>
+        <w:rPr>
+          <w:rFonts w:ascii="Purisa" w:hAnsi="Purisa"/>
+        </w:rPr>
+        <w:t>The outward flux of electric field through any close surface is equal to the net enclosed charged divided by permitivity of free space E rsub o</w:t>
+      </w:r>
+    </w:p>
+    <w:p>
+      <w:pPr>
+        <w:pStyle w:val="Normal"/>
+        <w:bidi w:val="0"/>
+        <w:jc w:val="left"/>
+        <w:rPr>
+          <w:rFonts w:ascii="Purisa" w:hAnsi="Purisa"/>
+        </w:rPr>
+      </w:pPr>
+      <w:r>
+        <w:rPr>
+          <w:rFonts w:ascii="Purisa" w:hAnsi="Purisa"/>
+        </w:rPr>
+        <w:t>d rsub E = E . A</w:t>
+      </w:r>
+    </w:p>
+    <w:p>
+      <w:pPr>
+        <w:pStyle w:val="Normal"/>
+        <w:bidi w:val="0"/>
+        <w:jc w:val="left"/>
+        <w:rPr>
+          <w:rFonts w:ascii="Purisa" w:hAnsi="Purisa"/>
+        </w:rPr>
+      </w:pPr>
+      <w:r>
+        <w:rPr>
+          <w:rFonts w:ascii="Purisa" w:hAnsi="Purisa"/>
+        </w:rPr>
+        <w:t>sigma = q/A</w:t>
+      </w:r>
+    </w:p>
+    <w:p>
+      <w:pPr>
+        <w:pStyle w:val="Normal"/>
+        <w:bidi w:val="0"/>
+        <w:jc w:val="left"/>
+        <w:rPr>
+          <w:rFonts w:ascii="Purisa" w:hAnsi="Purisa"/>
+        </w:rPr>
+      </w:pPr>
+      <w:r>
+        <w:rPr>
+          <w:rFonts w:ascii="Purisa" w:hAnsi="Purisa"/>
+        </w:rPr>
+        <w:t>Q= sigma times A</w:t>
+      </w:r>
+    </w:p>
+    <w:p>
+      <w:pPr>
+        <w:pStyle w:val="Normal"/>
+        <w:bidi w:val="0"/>
+        <w:jc w:val="left"/>
+        <w:rPr>
+          <w:rFonts w:ascii="Purisa" w:hAnsi="Purisa"/>
+        </w:rPr>
+      </w:pPr>
+      <w:r>
+        <w:rPr>
+          <w:rFonts w:ascii="Purisa" w:hAnsi="Purisa"/>
+        </w:rPr>
+      </w:r>
+    </w:p>
+    <w:p>
+      <w:pPr>
+        <w:pStyle w:val="Normal"/>
+        <w:bidi w:val="0"/>
+        <w:jc w:val="left"/>
+        <w:rPr>
+          <w:rFonts w:ascii="Purisa" w:hAnsi="Purisa"/>
+        </w:rPr>
+      </w:pPr>
+      <w:r>
+        <w:rPr>
+          <w:rFonts w:ascii="Purisa" w:hAnsi="Purisa"/>
+        </w:rPr>
+        <w:t xml:space="preserve">int {d rsub E} = Q/E = </w:t>
+      </w:r>
+      <w:r>
+        <w:rPr>
+          <w:rFonts w:ascii="Purisa" w:hAnsi="Purisa"/>
+        </w:rPr>
+        <w:t>int from {s} {d rsub E}. dA =sigma times A/ E</w:t>
+      </w:r>
+    </w:p>
+    <w:p>
+      <w:pPr>
+        <w:pStyle w:val="Normal"/>
+        <w:bidi w:val="0"/>
+        <w:jc w:val="left"/>
+        <w:rPr>
+          <w:rFonts w:ascii="Purisa" w:hAnsi="Purisa"/>
+        </w:rPr>
+      </w:pPr>
+      <w:r>
+        <w:rPr>
+          <w:rFonts w:ascii="Purisa" w:hAnsi="Purisa"/>
+        </w:rPr>
+        <w:t>where s is a any close surface</w:t>
+      </w:r>
+    </w:p>
+    <w:p>
+      <w:pPr>
+        <w:pStyle w:val="Normal"/>
+        <w:bidi w:val="0"/>
+        <w:jc w:val="left"/>
+        <w:rPr>
+          <w:rFonts w:ascii="Purisa" w:hAnsi="Purisa"/>
+        </w:rPr>
+      </w:pPr>
+      <w:r>
+        <w:rPr>
+          <w:rFonts w:ascii="Purisa" w:hAnsi="Purisa"/>
+        </w:rPr>
+        <w:t>Q is the net charge enclosed with surface area</w:t>
+      </w:r>
+    </w:p>
+    <w:p>
+      <w:pPr>
+        <w:pStyle w:val="Normal"/>
+        <w:bidi w:val="0"/>
+        <w:jc w:val="left"/>
+        <w:rPr>
+          <w:rFonts w:ascii="Purisa" w:hAnsi="Purisa"/>
+        </w:rPr>
+      </w:pPr>
+      <w:r>
+        <w:rPr>
+          <w:rFonts w:ascii="Purisa" w:hAnsi="Purisa"/>
+        </w:rPr>
+        <w:t>dA (with arrow) is the direction of the outward normal</w:t>
+      </w:r>
+    </w:p>
+    <w:p>
+      <w:pPr>
+        <w:pStyle w:val="Normal"/>
+        <w:bidi w:val="0"/>
+        <w:jc w:val="left"/>
+        <w:rPr>
+          <w:rFonts w:ascii="Purisa" w:hAnsi="Purisa"/>
+        </w:rPr>
+      </w:pPr>
+      <w:r>
+        <w:rPr>
+          <w:rFonts w:ascii="Purisa" w:hAnsi="Purisa"/>
+        </w:rPr>
+      </w:r>
+    </w:p>
+    <w:p>
+      <w:pPr>
+        <w:pStyle w:val="Normal"/>
+        <w:bidi w:val="0"/>
+        <w:jc w:val="left"/>
+        <w:rPr>
+          <w:rFonts w:ascii="Purisa" w:hAnsi="Purisa"/>
+        </w:rPr>
+      </w:pPr>
+      <w:r>
+        <w:rPr>
+          <w:rFonts w:ascii="Purisa" w:hAnsi="Purisa"/>
+        </w:rPr>
+        <w:t>1. An electron of charge 1.6 times 10^-19C is placed in a uniform electric field of 12000 intensity (N/C). Find the force on it, its acceleration and the time it takes to travel 2cm from rest.</w:t>
+      </w:r>
+    </w:p>
+    <w:p>
+      <w:pPr>
+        <w:pStyle w:val="Normal"/>
+        <w:bidi w:val="0"/>
+        <w:jc w:val="left"/>
+        <w:rPr>
+          <w:rFonts w:ascii="Purisa" w:hAnsi="Purisa"/>
+        </w:rPr>
+      </w:pPr>
+      <w:r>
+        <w:rPr>
+          <w:rFonts w:ascii="Purisa" w:hAnsi="Purisa"/>
+        </w:rPr>
+        <w:t>M rsub e = 9.11 times 10^-31kg</w:t>
+      </w:r>
+    </w:p>
+    <w:p>
+      <w:pPr>
+        <w:pStyle w:val="Normal"/>
+        <w:bidi w:val="0"/>
+        <w:jc w:val="left"/>
+        <w:rPr>
+          <w:rFonts w:ascii="Purisa" w:hAnsi="Purisa"/>
+        </w:rPr>
+      </w:pPr>
+      <w:r>
+        <w:rPr>
+          <w:rFonts w:ascii="Purisa" w:hAnsi="Purisa"/>
+        </w:rPr>
+      </w:r>
+    </w:p>
+    <w:p>
+      <w:pPr>
+        <w:pStyle w:val="Normal"/>
+        <w:bidi w:val="0"/>
+        <w:jc w:val="left"/>
+        <w:rPr>
+          <w:rFonts w:ascii="Purisa" w:hAnsi="Purisa"/>
+        </w:rPr>
+      </w:pPr>
+      <w:r>
+        <w:rPr>
+          <w:rFonts w:ascii="Purisa" w:hAnsi="Purisa"/>
+        </w:rPr>
+        <w:t>F = Eq</w:t>
+      </w:r>
+    </w:p>
+    <w:p>
+      <w:pPr>
+        <w:pStyle w:val="Normal"/>
+        <w:bidi w:val="0"/>
+        <w:jc w:val="left"/>
+        <w:rPr>
+          <w:rFonts w:ascii="Purisa" w:hAnsi="Purisa"/>
+        </w:rPr>
+      </w:pPr>
+      <w:r>
+        <w:rPr>
+          <w:rFonts w:ascii="Purisa" w:hAnsi="Purisa"/>
+        </w:rPr>
+        <w:t>F = ma</w:t>
+      </w:r>
+    </w:p>
+    <w:p>
+      <w:pPr>
+        <w:pStyle w:val="Normal"/>
+        <w:bidi w:val="0"/>
+        <w:jc w:val="left"/>
+        <w:rPr>
+          <w:rFonts w:ascii="Purisa" w:hAnsi="Purisa"/>
+        </w:rPr>
+      </w:pPr>
+      <w:r>
+        <w:rPr>
+          <w:rFonts w:ascii="Purisa" w:hAnsi="Purisa"/>
+        </w:rPr>
+        <w:t>S = ut + ½ at^2</w:t>
+      </w:r>
+    </w:p>
+    <w:p>
+      <w:pPr>
+        <w:pStyle w:val="Normal"/>
+        <w:bidi w:val="0"/>
+        <w:jc w:val="left"/>
+        <w:rPr>
+          <w:rFonts w:ascii="Purisa" w:hAnsi="Purisa"/>
+        </w:rPr>
+      </w:pPr>
+      <w:r>
+        <w:rPr>
+          <w:rFonts w:ascii="Purisa" w:hAnsi="Purisa"/>
+        </w:rPr>
+      </w:r>
+    </w:p>
+    <w:p>
+      <w:pPr>
+        <w:pStyle w:val="Normal"/>
+        <w:bidi w:val="0"/>
+        <w:jc w:val="left"/>
+        <w:rPr>
+          <w:rFonts w:ascii="Purisa" w:hAnsi="Purisa"/>
+        </w:rPr>
+      </w:pPr>
+      <w:r>
+        <w:rPr>
+          <w:rFonts w:ascii="Purisa" w:hAnsi="Purisa"/>
+        </w:rPr>
+        <w:t>2. What is the electric field through a sphere of radius 4m that contains</w:t>
+      </w:r>
+    </w:p>
+    <w:p>
+      <w:pPr>
+        <w:pStyle w:val="Normal"/>
+        <w:bidi w:val="0"/>
+        <w:jc w:val="left"/>
+        <w:rPr>
+          <w:rFonts w:ascii="Purisa" w:hAnsi="Purisa"/>
+        </w:rPr>
+      </w:pPr>
+      <w:r>
+        <w:rPr>
+          <w:rFonts w:ascii="Purisa" w:hAnsi="Purisa"/>
+        </w:rPr>
+        <w:t>a. 50uC b. -50uC</w:t>
+      </w:r>
+    </w:p>
+    <w:p>
+      <w:pPr>
+        <w:pStyle w:val="Normal"/>
+        <w:bidi w:val="0"/>
+        <w:jc w:val="left"/>
+        <w:rPr>
+          <w:rFonts w:ascii="Purisa" w:hAnsi="Purisa"/>
+        </w:rPr>
+      </w:pPr>
+      <w:r>
+        <w:rPr>
+          <w:rFonts w:ascii="Purisa" w:hAnsi="Purisa"/>
+        </w:rPr>
+        <w:t>E rsub o = 8.85 times 10^-12</w:t>
+      </w:r>
+    </w:p>
+    <w:p>
+      <w:pPr>
+        <w:pStyle w:val="Normal"/>
+        <w:bidi w:val="0"/>
+        <w:jc w:val="left"/>
+        <w:rPr>
+          <w:rFonts w:ascii="Purisa" w:hAnsi="Purisa"/>
+        </w:rPr>
+      </w:pPr>
+      <w:r>
+        <w:rPr>
+          <w:rFonts w:ascii="Purisa" w:hAnsi="Purisa"/>
+        </w:rPr>
+        <w:t>Formula: flux = Q/E rsub o</w:t>
+      </w:r>
+    </w:p>
+    <w:p>
+      <w:pPr>
+        <w:pStyle w:val="Normal"/>
+        <w:bidi w:val="0"/>
+        <w:jc w:val="left"/>
+        <w:rPr>
+          <w:rFonts w:ascii="Purisa" w:hAnsi="Purisa"/>
+        </w:rPr>
+      </w:pPr>
+      <w:r>
+        <w:rPr>
+          <w:rFonts w:ascii="Purisa" w:hAnsi="Purisa"/>
+        </w:rPr>
+        <w:t xml:space="preserve">Answers: a 5.65 </w:t>
+      </w:r>
+      <w:r>
+        <w:rPr>
+          <w:rFonts w:ascii="Purisa" w:hAnsi="Purisa"/>
+        </w:rPr>
+        <w:t>times 10^6 b. -</w:t>
+      </w:r>
+      <w:r>
+        <w:rPr>
+          <w:rFonts w:ascii="Purisa" w:hAnsi="Purisa"/>
+        </w:rPr>
+        <w:t xml:space="preserve">5.65 </w:t>
+      </w:r>
+      <w:r>
+        <w:rPr>
+          <w:rFonts w:ascii="Purisa" w:hAnsi="Purisa"/>
+        </w:rPr>
+        <w:t>times 10^6</w:t>
+      </w:r>
+    </w:p>
+    <w:p>
+      <w:pPr>
+        <w:pStyle w:val="Normal"/>
+        <w:bidi w:val="0"/>
+        <w:jc w:val="left"/>
+        <w:rPr>
+          <w:rFonts w:ascii="Purisa" w:hAnsi="Purisa"/>
+        </w:rPr>
+      </w:pPr>
+      <w:r>
+        <w:rPr>
+          <w:rFonts w:ascii="Purisa" w:hAnsi="Purisa"/>
+        </w:rPr>
+      </w:r>
+    </w:p>
+    <w:p>
+      <w:pPr>
+        <w:pStyle w:val="Normal"/>
+        <w:bidi w:val="0"/>
+        <w:jc w:val="left"/>
+        <w:rPr>
+          <w:rFonts w:ascii="Purisa" w:hAnsi="Purisa"/>
+        </w:rPr>
+      </w:pPr>
+      <w:r>
+        <w:rPr>
+          <w:rFonts w:ascii="Purisa" w:hAnsi="Purisa"/>
+        </w:rPr>
+        <w:t>3. Given that E=100N/C alpha (angle made with the horizontal) = 30, A = pi r^2 r = 2cm, calculate the flux in the figure</w:t>
+      </w:r>
+    </w:p>
+    <w:p>
+      <w:pPr>
+        <w:pStyle w:val="Normal"/>
+        <w:bidi w:val="0"/>
+        <w:jc w:val="left"/>
+        <w:rPr>
+          <w:rFonts w:ascii="Purisa" w:hAnsi="Purisa"/>
+        </w:rPr>
+      </w:pPr>
+      <w:r>
+        <w:rPr>
+          <w:rFonts w:ascii="Purisa" w:hAnsi="Purisa"/>
+        </w:rPr>
+        <w:t>flux = EA cos theta</w:t>
+      </w:r>
+    </w:p>
+    <w:p>
+      <w:pPr>
+        <w:pStyle w:val="Normal"/>
+        <w:bidi w:val="0"/>
+        <w:jc w:val="left"/>
+        <w:rPr>
+          <w:rFonts w:ascii="Purisa" w:hAnsi="Purisa"/>
+        </w:rPr>
+      </w:pPr>
+      <w:r>
+        <w:rPr>
+          <w:rFonts w:ascii="Purisa" w:hAnsi="Purisa"/>
+        </w:rPr>
+        <w:t>For this question, theta is 60. Angle made with the normal</w:t>
+      </w:r>
+    </w:p>
+    <w:p>
+      <w:pPr>
+        <w:pStyle w:val="Normal"/>
+        <w:bidi w:val="0"/>
+        <w:jc w:val="left"/>
+        <w:rPr>
+          <w:rFonts w:ascii="Purisa" w:hAnsi="Purisa"/>
+        </w:rPr>
+      </w:pPr>
+      <w:r>
+        <w:rPr>
+          <w:rFonts w:ascii="Purisa" w:hAnsi="Purisa"/>
+        </w:rPr>
+        <w:t>nswer 0.25 pi Nm^2/C</w:t>
+      </w:r>
+    </w:p>
+    <w:p>
+      <w:pPr>
+        <w:pStyle w:val="Normal"/>
+        <w:bidi w:val="0"/>
+        <w:jc w:val="left"/>
+        <w:rPr>
+          <w:rFonts w:ascii="Purisa" w:hAnsi="Purisa"/>
+        </w:rPr>
+      </w:pPr>
+      <w:r>
+        <w:rPr>
+          <w:rFonts w:ascii="Purisa" w:hAnsi="Purisa"/>
+        </w:rPr>
+      </w:r>
+    </w:p>
+    <w:p>
+      <w:pPr>
+        <w:pStyle w:val="Normal"/>
+        <w:bidi w:val="0"/>
+        <w:jc w:val="left"/>
+        <w:rPr>
+          <w:rFonts w:ascii="Purisa" w:hAnsi="Purisa"/>
+        </w:rPr>
+      </w:pPr>
+      <w:r>
+        <w:rPr>
+          <w:rFonts w:ascii="Purisa" w:hAnsi="Purisa"/>
+        </w:rPr>
+        <w:t>4. Given a cuboid and a point charge of 30uC, calculate the flux in each face</w:t>
+      </w:r>
+    </w:p>
+    <w:p>
+      <w:pPr>
+        <w:pStyle w:val="Normal"/>
+        <w:bidi w:val="0"/>
+        <w:jc w:val="left"/>
+        <w:rPr>
+          <w:rFonts w:ascii="Purisa" w:hAnsi="Purisa"/>
+        </w:rPr>
+      </w:pPr>
+      <w:r>
+        <w:rPr>
+          <w:rFonts w:ascii="Purisa" w:hAnsi="Purisa"/>
+        </w:rPr>
+        <w:t>Solution</w:t>
+      </w:r>
+    </w:p>
+    <w:p>
+      <w:pPr>
+        <w:pStyle w:val="Normal"/>
+        <w:bidi w:val="0"/>
+        <w:jc w:val="left"/>
+        <w:rPr>
+          <w:rFonts w:ascii="Purisa" w:hAnsi="Purisa"/>
+        </w:rPr>
+      </w:pPr>
+      <w:r>
+        <w:rPr>
+          <w:rFonts w:ascii="Purisa" w:hAnsi="Purisa"/>
+        </w:rPr>
+        <w:t>flux = q/E rsub o</w:t>
+      </w:r>
+    </w:p>
+    <w:p>
+      <w:pPr>
+        <w:pStyle w:val="Normal"/>
+        <w:bidi w:val="0"/>
+        <w:jc w:val="left"/>
+        <w:rPr>
+          <w:rFonts w:ascii="Purisa" w:hAnsi="Purisa"/>
+        </w:rPr>
+      </w:pPr>
+      <w:r>
+        <w:rPr>
+          <w:rFonts w:ascii="Purisa" w:hAnsi="Purisa"/>
+        </w:rPr>
+        <w:t>For each face, since there are six sides of a cuboid, we divide the total flux by the number of sides</w:t>
+      </w:r>
+    </w:p>
+    <w:p>
+      <w:pPr>
+        <w:pStyle w:val="Normal"/>
+        <w:bidi w:val="0"/>
+        <w:jc w:val="left"/>
+        <w:rPr>
+          <w:rFonts w:ascii="Purisa" w:hAnsi="Purisa"/>
+        </w:rPr>
+      </w:pPr>
+      <w:r>
+        <w:rPr>
+          <w:rFonts w:ascii="Purisa" w:hAnsi="Purisa"/>
+        </w:rPr>
+        <w:t>flux = q/ 6 times {E rsub o}</w:t>
+      </w:r>
+    </w:p>
+    <w:p>
+      <w:pPr>
+        <w:pStyle w:val="Normal"/>
+        <w:bidi w:val="0"/>
+        <w:jc w:val="left"/>
+        <w:rPr>
+          <w:rFonts w:ascii="Purisa" w:hAnsi="Purisa"/>
+        </w:rPr>
+      </w:pPr>
+      <w:r>
+        <w:rPr>
+          <w:rFonts w:ascii="Purisa" w:hAnsi="Purisa"/>
+        </w:rPr>
+        <w:t>Answer: 5.65 times 10^5</w:t>
+      </w:r>
+    </w:p>
+    <w:p>
+      <w:pPr>
+        <w:pStyle w:val="Normal"/>
+        <w:bidi w:val="0"/>
+        <w:jc w:val="left"/>
+        <w:rPr>
+          <w:rFonts w:ascii="Purisa" w:hAnsi="Purisa"/>
+        </w:rPr>
+      </w:pPr>
+      <w:r>
+        <w:rPr>
+          <w:rFonts w:ascii="Purisa" w:hAnsi="Purisa"/>
+        </w:rPr>
+      </w:r>
+    </w:p>
+    <w:p>
+      <w:pPr>
+        <w:pStyle w:val="Normal"/>
+        <w:bidi w:val="0"/>
+        <w:jc w:val="left"/>
+        <w:rPr>
+          <w:rFonts w:ascii="Purisa" w:hAnsi="Purisa"/>
+        </w:rPr>
+      </w:pPr>
+      <w:r>
+        <w:rPr>
+          <w:rFonts w:ascii="Purisa" w:hAnsi="Purisa"/>
+        </w:rPr>
+        <w:t>5. An electron is fixed between the plates of a parallel capacitor. Between the plates, a uniform electric field of magnitude 1000N/C is applied at initial velocity, v_o of 10^7 m/s. Calculate the vertical deflection of the electron after it has travelled 10cm horizontally between the plates</w:t>
+      </w:r>
+    </w:p>
+    <w:p>
+      <w:pPr>
+        <w:pStyle w:val="Normal"/>
+        <w:bidi w:val="0"/>
+        <w:jc w:val="left"/>
+        <w:rPr>
+          <w:rFonts w:ascii="Purisa" w:hAnsi="Purisa"/>
+        </w:rPr>
+      </w:pPr>
+      <w:r>
+        <w:rPr>
+          <w:rFonts w:ascii="Purisa" w:hAnsi="Purisa"/>
+        </w:rPr>
+        <w:t>a_x = 0, v_x = constant</w:t>
+      </w:r>
+    </w:p>
+    <w:p>
+      <w:pPr>
+        <w:pStyle w:val="Normal"/>
+        <w:bidi w:val="0"/>
+        <w:jc w:val="left"/>
+        <w:rPr>
+          <w:rFonts w:ascii="Purisa" w:hAnsi="Purisa"/>
+        </w:rPr>
+      </w:pPr>
+      <w:r>
+        <w:rPr>
+          <w:rFonts w:ascii="Purisa" w:hAnsi="Purisa"/>
+        </w:rPr>
+        <w:t>a_y = F/m = qE/m = 1.76 times 10^14</w:t>
+      </w:r>
+    </w:p>
+    <w:p>
+      <w:pPr>
+        <w:pStyle w:val="Normal"/>
+        <w:bidi w:val="0"/>
+        <w:jc w:val="left"/>
+        <w:rPr>
+          <w:rFonts w:ascii="Purisa" w:hAnsi="Purisa"/>
+        </w:rPr>
+      </w:pPr>
+      <w:r>
+        <w:rPr>
+          <w:rFonts w:ascii="Purisa" w:hAnsi="Purisa"/>
+        </w:rPr>
+        <w:t>using x = ut+1/2at^2</w:t>
+      </w:r>
+    </w:p>
+    <w:p>
+      <w:pPr>
+        <w:pStyle w:val="Normal"/>
+        <w:bidi w:val="0"/>
+        <w:jc w:val="left"/>
+        <w:rPr>
+          <w:rFonts w:ascii="Purisa" w:hAnsi="Purisa"/>
+        </w:rPr>
+      </w:pPr>
+      <w:r>
+        <w:rPr>
+          <w:rFonts w:ascii="Purisa" w:hAnsi="Purisa"/>
+        </w:rPr>
+        <w:t>x = ut (since a = 0)</w:t>
+      </w:r>
+    </w:p>
+    <w:p>
+      <w:pPr>
+        <w:pStyle w:val="Normal"/>
+        <w:bidi w:val="0"/>
+        <w:jc w:val="left"/>
+        <w:rPr>
+          <w:rFonts w:ascii="Purisa" w:hAnsi="Purisa"/>
+        </w:rPr>
+      </w:pPr>
+      <w:r>
+        <w:rPr>
+          <w:rFonts w:ascii="Purisa" w:hAnsi="Purisa"/>
+        </w:rPr>
+        <w:t>0.1 = 10^7 times t</w:t>
+      </w:r>
+    </w:p>
+    <w:p>
+      <w:pPr>
+        <w:pStyle w:val="Normal"/>
+        <w:bidi w:val="0"/>
+        <w:jc w:val="left"/>
+        <w:rPr>
+          <w:rFonts w:ascii="Purisa" w:hAnsi="Purisa"/>
+        </w:rPr>
+      </w:pPr>
+      <w:r>
+        <w:rPr>
+          <w:rFonts w:ascii="Purisa" w:hAnsi="Purisa"/>
+        </w:rPr>
+        <w:t>t = 10^-8</w:t>
+      </w:r>
+    </w:p>
+    <w:p>
+      <w:pPr>
+        <w:pStyle w:val="Normal"/>
+        <w:bidi w:val="0"/>
+        <w:jc w:val="left"/>
+        <w:rPr>
+          <w:rFonts w:ascii="Purisa" w:hAnsi="Purisa"/>
+        </w:rPr>
+      </w:pPr>
+      <w:r>
+        <w:rPr>
+          <w:rFonts w:ascii="Purisa" w:hAnsi="Purisa"/>
+        </w:rPr>
+        <w:t>v_y = u_y + at</w:t>
+      </w:r>
+    </w:p>
+    <w:p>
+      <w:pPr>
+        <w:pStyle w:val="Normal"/>
+        <w:bidi w:val="0"/>
+        <w:jc w:val="left"/>
+        <w:rPr>
+          <w:rFonts w:ascii="Purisa" w:hAnsi="Purisa"/>
+        </w:rPr>
+      </w:pPr>
+      <w:r>
+        <w:rPr>
+          <w:rFonts w:ascii="Purisa" w:hAnsi="Purisa"/>
+        </w:rPr>
+        <w:t>u_y = 0</w:t>
+      </w:r>
+    </w:p>
+    <w:p>
+      <w:pPr>
+        <w:pStyle w:val="Normal"/>
+        <w:bidi w:val="0"/>
+        <w:jc w:val="left"/>
+        <w:rPr>
+          <w:rFonts w:ascii="Purisa" w:hAnsi="Purisa"/>
+        </w:rPr>
+      </w:pPr>
+      <w:r>
+        <w:rPr>
+          <w:rFonts w:ascii="Purisa" w:hAnsi="Purisa"/>
+        </w:rPr>
+        <w:t>v = at</w:t>
+      </w:r>
+    </w:p>
+    <w:p>
+      <w:pPr>
+        <w:pStyle w:val="Normal"/>
+        <w:bidi w:val="0"/>
+        <w:jc w:val="left"/>
+        <w:rPr>
+          <w:rFonts w:ascii="Purisa" w:hAnsi="Purisa"/>
+        </w:rPr>
+      </w:pPr>
+      <w:r>
+        <w:rPr>
+          <w:rFonts w:ascii="Purisa" w:hAnsi="Purisa"/>
+        </w:rPr>
+        <w:t>v_y = 1.76 times 10^14 times 10^-8</w:t>
+      </w:r>
+    </w:p>
+    <w:p>
+      <w:pPr>
+        <w:pStyle w:val="Normal"/>
+        <w:bidi w:val="0"/>
+        <w:jc w:val="left"/>
+        <w:rPr>
+          <w:rFonts w:ascii="Purisa" w:hAnsi="Purisa"/>
+        </w:rPr>
+      </w:pPr>
+      <w:r>
+        <w:rPr>
+          <w:rFonts w:ascii="Purisa" w:hAnsi="Purisa"/>
+        </w:rPr>
+        <w:t>v_y = 1.76 times 10^6</w:t>
+      </w:r>
+    </w:p>
+    <w:p>
+      <w:pPr>
+        <w:pStyle w:val="Normal"/>
+        <w:bidi w:val="0"/>
+        <w:jc w:val="left"/>
+        <w:rPr>
+          <w:rFonts w:ascii="Purisa" w:hAnsi="Purisa"/>
+        </w:rPr>
+      </w:pPr>
+      <w:r>
+        <w:rPr>
+          <w:rFonts w:ascii="Purisa" w:hAnsi="Purisa"/>
+        </w:rPr>
+        <w:t>y – y_o = u_yt+1/2a_yt^2</w:t>
+      </w:r>
+    </w:p>
+    <w:p>
+      <w:pPr>
+        <w:pStyle w:val="Normal"/>
+        <w:bidi w:val="0"/>
+        <w:jc w:val="left"/>
+        <w:rPr>
+          <w:rFonts w:ascii="Purisa" w:hAnsi="Purisa"/>
+        </w:rPr>
+      </w:pPr>
+      <w:r>
+        <w:rPr>
+          <w:rFonts w:ascii="Purisa" w:hAnsi="Purisa"/>
+        </w:rPr>
+        <w:t>delta y = ½ times 1.76 times 10^14 times (10^-8)^2</w:t>
+      </w:r>
+    </w:p>
+    <w:p>
+      <w:pPr>
+        <w:pStyle w:val="Normal"/>
+        <w:bidi w:val="0"/>
+        <w:jc w:val="left"/>
+        <w:rPr>
+          <w:rFonts w:ascii="Purisa" w:hAnsi="Purisa"/>
+        </w:rPr>
+      </w:pPr>
+      <w:r>
+        <w:rPr>
+          <w:rFonts w:ascii="Purisa" w:hAnsi="Purisa"/>
+        </w:rPr>
+        <w:t>delta y = 8.8 times 10^13m</w:t>
+      </w:r>
+    </w:p>
+    <w:p>
+      <w:pPr>
+        <w:pStyle w:val="Normal"/>
+        <w:bidi w:val="0"/>
+        <w:jc w:val="left"/>
+        <w:rPr>
+          <w:rFonts w:ascii="Purisa" w:hAnsi="Purisa"/>
+        </w:rPr>
+      </w:pPr>
+      <w:r>
+        <w:rPr>
+          <w:rFonts w:ascii="Purisa" w:hAnsi="Purisa"/>
+        </w:rPr>
+      </w:r>
+    </w:p>
+    <w:p>
+      <w:pPr>
+        <w:pStyle w:val="Normal"/>
+        <w:bidi w:val="0"/>
+        <w:jc w:val="left"/>
+        <w:rPr>
+          <w:rFonts w:ascii="Purisa" w:hAnsi="Purisa"/>
+        </w:rPr>
+      </w:pPr>
+      <w:r>
+        <w:rPr>
+          <w:rFonts w:ascii="Purisa" w:hAnsi="Purisa"/>
+        </w:rPr>
+        <w:t>With a velocity of 9.10^6m/s an electron enters the homogeneous electric field of a parallel plate capacitor are 65mm long at a distance of 50mm apart. The pd between the plates is 150v</w:t>
+      </w:r>
+    </w:p>
+    <w:p>
+      <w:pPr>
+        <w:pStyle w:val="Normal"/>
+        <w:bidi w:val="0"/>
+        <w:jc w:val="left"/>
+        <w:rPr>
+          <w:rFonts w:ascii="Purisa" w:hAnsi="Purisa"/>
+        </w:rPr>
+      </w:pPr>
+      <w:r>
+        <w:rPr>
+          <w:rFonts w:ascii="Purisa" w:hAnsi="Purisa"/>
+        </w:rPr>
+        <w:t>a. What is the acceleration of the electron in the y-direction</w:t>
+      </w:r>
+    </w:p>
+    <w:p>
+      <w:pPr>
+        <w:pStyle w:val="Normal"/>
+        <w:bidi w:val="0"/>
+        <w:jc w:val="left"/>
+        <w:rPr>
+          <w:rFonts w:ascii="Purisa" w:hAnsi="Purisa"/>
+        </w:rPr>
+      </w:pPr>
+      <w:r>
+        <w:rPr>
+          <w:rFonts w:ascii="Purisa" w:hAnsi="Purisa"/>
+        </w:rPr>
+        <w:t>b. What is the time taken by the electron to travel from one end of the plate to the other end</w:t>
+      </w:r>
+    </w:p>
+    <w:p>
+      <w:pPr>
+        <w:pStyle w:val="Normal"/>
+        <w:bidi w:val="0"/>
+        <w:jc w:val="left"/>
+        <w:rPr>
+          <w:rFonts w:ascii="Purisa" w:hAnsi="Purisa"/>
+        </w:rPr>
+      </w:pPr>
+      <w:r>
+        <w:rPr>
+          <w:rFonts w:ascii="Purisa" w:hAnsi="Purisa"/>
+        </w:rPr>
+        <w:t>c. How far from x-axis is the electron when it leaves the plate of the capacitor</w:t>
+      </w:r>
+    </w:p>
+    <w:p>
+      <w:pPr>
+        <w:pStyle w:val="Normal"/>
+        <w:bidi w:val="0"/>
+        <w:jc w:val="left"/>
+        <w:rPr>
+          <w:rFonts w:ascii="Purisa" w:hAnsi="Purisa"/>
+        </w:rPr>
+      </w:pPr>
+      <w:r>
+        <w:rPr>
+          <w:rFonts w:ascii="Purisa" w:hAnsi="Purisa"/>
+        </w:rPr>
+        <w:t>d. What is velocity of the electron in the y-axis direction when it leaves the electric field</w:t>
+      </w:r>
+    </w:p>
+    <w:p>
+      <w:pPr>
+        <w:pStyle w:val="Normal"/>
+        <w:bidi w:val="0"/>
+        <w:jc w:val="left"/>
+        <w:rPr>
+          <w:rFonts w:ascii="Purisa" w:hAnsi="Purisa"/>
+        </w:rPr>
+      </w:pPr>
+      <w:r>
+        <w:rPr>
+          <w:rFonts w:ascii="Purisa" w:hAnsi="Purisa"/>
+        </w:rPr>
+        <w:t>e. Determine the angle that the velocity makes with the x-axis when it leaves the electric field</w:t>
       </w:r>
     </w:p>
     <w:sectPr>

</xml_diff>